<commit_message>
note about installing the image
</commit_message>
<xml_diff>
--- a/NEU_TeamCSI_Handoff.docx
+++ b/NEU_TeamCSI_Handoff.docx
@@ -38,28 +38,7 @@
           <w:sz w:val="32"/>
           <w:szCs w:val="32"/>
         </w:rPr>
-        <w:t>Hand-off Document</w:t>
-      </w:r>
-      <w:r>
-        <w:rPr>
-          <w:sz w:val="32"/>
-          <w:szCs w:val="32"/>
-        </w:rPr>
-        <w:t>:</w:t>
-      </w:r>
-      <w:r>
-        <w:rPr>
-          <w:sz w:val="32"/>
-          <w:szCs w:val="32"/>
-        </w:rPr>
-        <w:t xml:space="preserve"> </w:t>
-      </w:r>
-      <w:r>
-        <w:rPr>
-          <w:sz w:val="32"/>
-          <w:szCs w:val="32"/>
-        </w:rPr>
-        <w:t>Team CSI (Northeastern University)</w:t>
+        <w:t>Hand-off Document: Team CSI (Northeastern University)</w:t>
       </w:r>
     </w:p>
     <w:p>
@@ -346,15 +325,31 @@
           <w:sz w:val="26"/>
           <w:szCs w:val="26"/>
         </w:rPr>
-        <w:t>Our Imag</w:t>
-      </w:r>
-      <w:r>
-        <w:rPr>
-          <w:rFonts w:ascii="Times" w:hAnsi="Times" w:cs="Times"/>
-          <w:sz w:val="26"/>
-          <w:szCs w:val="26"/>
-        </w:rPr>
-        <w:t xml:space="preserve">e can be written to an SD card, when the BBB is turned on the new image will be installed. </w:t>
+        <w:t xml:space="preserve">Our Image can be written to an SD card, when the BBB is turned on the new image will be installed. </w:t>
+      </w:r>
+      <w:bookmarkStart w:id="0" w:name="_GoBack"/>
+      <w:bookmarkEnd w:id="0"/>
+    </w:p>
+    <w:p>
+      <w:pPr>
+        <w:widowControl w:val="0"/>
+        <w:autoSpaceDE w:val="0"/>
+        <w:autoSpaceDN w:val="0"/>
+        <w:adjustRightInd w:val="0"/>
+        <w:spacing w:after="240"/>
+        <w:rPr>
+          <w:rFonts w:ascii="Times" w:hAnsi="Times" w:cs="Times"/>
+          <w:sz w:val="26"/>
+          <w:szCs w:val="26"/>
+        </w:rPr>
+      </w:pPr>
+      <w:r>
+        <w:rPr>
+          <w:rFonts w:ascii="Times" w:hAnsi="Times" w:cs="Times"/>
+          <w:sz w:val="26"/>
+          <w:szCs w:val="26"/>
+        </w:rPr>
+        <w:t xml:space="preserve">Please note that you cannot have the cape on while attempting to install the image! </w:t>
       </w:r>
     </w:p>
     <w:p>
@@ -581,17 +576,7 @@
           <w:sz w:val="26"/>
           <w:szCs w:val="26"/>
         </w:rPr>
-        <w:t>Please conta</w:t>
-      </w:r>
-      <w:bookmarkStart w:id="0" w:name="_GoBack"/>
-      <w:bookmarkEnd w:id="0"/>
-      <w:r>
-        <w:rPr>
-          <w:rFonts w:ascii="Times" w:hAnsi="Times" w:cs="Times"/>
-          <w:sz w:val="26"/>
-          <w:szCs w:val="26"/>
-        </w:rPr>
-        <w:t xml:space="preserve">ct us at </w:t>
+        <w:t xml:space="preserve">Please contact us at </w:t>
       </w:r>
       <w:r>
         <w:rPr>

</xml_diff>